<commit_message>
GPIO_HAL - ver 2.0: toggle led by btn using polling
</commit_message>
<xml_diff>
--- a/GPIO_HAL/readme.docx
+++ b/GPIO_HAL/readme.docx
@@ -26,10 +26,7 @@
         </w:numPr>
       </w:pPr>
       <w:r>
-        <w:t xml:space="preserve">Toggle led by </w:t>
-      </w:r>
-      <w:r>
-        <w:t>periodically</w:t>
+        <w:t>Press button to toggle led by applying polling technique</w:t>
       </w:r>
       <w:r>
         <w:t>.</w:t>
@@ -139,6 +136,179 @@
                     <a:xfrm>
                       <a:off x="0" y="0"/>
                       <a:ext cx="2171700" cy="2324100"/>
+                    </a:xfrm>
+                    <a:prstGeom prst="rect">
+                      <a:avLst/>
+                    </a:prstGeom>
+                  </pic:spPr>
+                </pic:pic>
+              </a:graphicData>
+            </a:graphic>
+          </wp:inline>
+        </w:drawing>
+      </w:r>
+    </w:p>
+    <w:p>
+      <w:pPr>
+        <w:pStyle w:val="ListParagraph"/>
+        <w:numPr>
+          <w:ilvl w:val="0"/>
+          <w:numId w:val="1"/>
+        </w:numPr>
+        <w:rPr>
+          <w:lang w:val="en-US"/>
+        </w:rPr>
+      </w:pPr>
+      <w:r>
+        <w:rPr>
+          <w:lang w:val="en-US"/>
+        </w:rPr>
+        <w:t>Use u</w:t>
+      </w:r>
+      <w:r>
+        <w:rPr>
+          <w:lang w:val="en-US"/>
+        </w:rPr>
+        <w:t xml:space="preserve">ser </w:t>
+      </w:r>
+      <w:r>
+        <w:rPr>
+          <w:lang w:val="en-US"/>
+        </w:rPr>
+        <w:t xml:space="preserve">button </w:t>
+      </w:r>
+      <w:r>
+        <w:rPr>
+          <w:lang w:val="en-US"/>
+        </w:rPr>
+        <w:t>connected to the I/O PA0 of the</w:t>
+      </w:r>
+      <w:r>
+        <w:rPr>
+          <w:lang w:val="en-US"/>
+        </w:rPr>
+        <w:t xml:space="preserve"> </w:t>
+      </w:r>
+      <w:r>
+        <w:rPr>
+          <w:lang w:val="en-US"/>
+        </w:rPr>
+        <w:t>STM32F407VG</w:t>
+      </w:r>
+      <w:r>
+        <w:rPr>
+          <w:lang w:val="en-US"/>
+        </w:rPr>
+        <w:t xml:space="preserve"> (pull down)</w:t>
+      </w:r>
+      <w:r>
+        <w:rPr>
+          <w:lang w:val="en-US"/>
+        </w:rPr>
+        <w:t>.</w:t>
+      </w:r>
+    </w:p>
+    <w:p>
+      <w:pPr>
+        <w:pStyle w:val="ListParagraph"/>
+        <w:rPr>
+          <w:lang w:val="en-US"/>
+        </w:rPr>
+      </w:pPr>
+      <w:r>
+        <w:rPr>
+          <w:noProof/>
+          <w14:ligatures w14:val="standardContextual"/>
+        </w:rPr>
+        <w:drawing>
+          <wp:inline distT="0" distB="0" distL="0" distR="0" wp14:anchorId="694DB34C" wp14:editId="64E458E7">
+            <wp:extent cx="3333750" cy="2867025"/>
+            <wp:effectExtent l="0" t="0" r="0" b="9525"/>
+            <wp:docPr id="1996623774" name="Picture 1"/>
+            <wp:cNvGraphicFramePr>
+              <a:graphicFrameLocks xmlns:a="http://schemas.openxmlformats.org/drawingml/2006/main" noChangeAspect="1"/>
+            </wp:cNvGraphicFramePr>
+            <a:graphic xmlns:a="http://schemas.openxmlformats.org/drawingml/2006/main">
+              <a:graphicData uri="http://schemas.openxmlformats.org/drawingml/2006/picture">
+                <pic:pic xmlns:pic="http://schemas.openxmlformats.org/drawingml/2006/picture">
+                  <pic:nvPicPr>
+                    <pic:cNvPr id="1996623774" name=""/>
+                    <pic:cNvPicPr/>
+                  </pic:nvPicPr>
+                  <pic:blipFill>
+                    <a:blip r:embed="rId7"/>
+                    <a:stretch>
+                      <a:fillRect/>
+                    </a:stretch>
+                  </pic:blipFill>
+                  <pic:spPr>
+                    <a:xfrm>
+                      <a:off x="0" y="0"/>
+                      <a:ext cx="3333750" cy="2867025"/>
+                    </a:xfrm>
+                    <a:prstGeom prst="rect">
+                      <a:avLst/>
+                    </a:prstGeom>
+                  </pic:spPr>
+                </pic:pic>
+              </a:graphicData>
+            </a:graphic>
+          </wp:inline>
+        </w:drawing>
+      </w:r>
+    </w:p>
+    <w:p>
+      <w:pPr>
+        <w:pStyle w:val="ListParagraph"/>
+        <w:rPr>
+          <w:lang w:val="en-US"/>
+        </w:rPr>
+      </w:pPr>
+      <w:r>
+        <w:rPr>
+          <w:lang w:val="en-US"/>
+        </w:rPr>
+        <w:tab/>
+      </w:r>
+    </w:p>
+    <w:p>
+      <w:pPr>
+        <w:pStyle w:val="ListParagraph"/>
+        <w:ind w:left="1440"/>
+        <w:rPr>
+          <w:lang w:val="en-US"/>
+        </w:rPr>
+      </w:pPr>
+      <w:r>
+        <w:rPr>
+          <w:noProof/>
+          <w14:ligatures w14:val="standardContextual"/>
+        </w:rPr>
+        <w:drawing>
+          <wp:inline distT="0" distB="0" distL="0" distR="0" wp14:anchorId="08BE8F27" wp14:editId="11868551">
+            <wp:extent cx="8858250" cy="2581275"/>
+            <wp:effectExtent l="0" t="0" r="0" b="9525"/>
+            <wp:docPr id="858378379" name="Picture 1"/>
+            <wp:cNvGraphicFramePr>
+              <a:graphicFrameLocks xmlns:a="http://schemas.openxmlformats.org/drawingml/2006/main" noChangeAspect="1"/>
+            </wp:cNvGraphicFramePr>
+            <a:graphic xmlns:a="http://schemas.openxmlformats.org/drawingml/2006/main">
+              <a:graphicData uri="http://schemas.openxmlformats.org/drawingml/2006/picture">
+                <pic:pic xmlns:pic="http://schemas.openxmlformats.org/drawingml/2006/picture">
+                  <pic:nvPicPr>
+                    <pic:cNvPr id="858378379" name=""/>
+                    <pic:cNvPicPr/>
+                  </pic:nvPicPr>
+                  <pic:blipFill>
+                    <a:blip r:embed="rId8"/>
+                    <a:stretch>
+                      <a:fillRect/>
+                    </a:stretch>
+                  </pic:blipFill>
+                  <pic:spPr>
+                    <a:xfrm>
+                      <a:off x="0" y="0"/>
+                      <a:ext cx="8858250" cy="2581275"/>
                     </a:xfrm>
                     <a:prstGeom prst="rect">
                       <a:avLst/>

</xml_diff>